<commit_message>
Pridėjau šabloną; Truputį prirašiau;
</commit_message>
<xml_diff>
--- a/Poon GRūMATIKOiS TĄiSįKLa.docx
+++ b/Poon GRūMATIKOiS TĄiSįKLa.docx
@@ -580,8 +580,694 @@
           <w:szCs w:val="28"/>
         </w:rPr>
       </w:pPr>
+      <w:r>
+        <w:rPr>
+          <w:rFonts w:ascii="Palemonas" w:hAnsi="Palemonas"/>
+          <w:sz w:val="28"/>
+          <w:szCs w:val="28"/>
+        </w:rPr>
+        <w:t>Žmonės:</w:t>
+      </w:r>
+    </w:p>
+    <w:p>
+      <w:pPr>
+        <w:rPr>
+          <w:rFonts w:ascii="Palemonas" w:hAnsi="Palemonas"/>
+          <w:sz w:val="28"/>
+          <w:szCs w:val="28"/>
+        </w:rPr>
+      </w:pPr>
+    </w:p>
+    <w:p>
+      <w:pPr>
+        <w:rPr>
+          <w:rFonts w:ascii="Palemonas" w:hAnsi="Palemonas"/>
+          <w:sz w:val="28"/>
+          <w:szCs w:val="28"/>
+        </w:rPr>
+      </w:pPr>
+      <w:r>
+        <w:rPr>
+          <w:rFonts w:ascii="Palemonas" w:hAnsi="Palemonas"/>
+          <w:sz w:val="28"/>
+          <w:szCs w:val="28"/>
+        </w:rPr>
+        <w:t>Visi pilnamečiai pasaulio gyventojai tarp jų ir aklieji, kurtieji, turintys regos sutrikimų, turintys fizinę negalę, nemokantys rašyti ar skaityti.</w:t>
+      </w:r>
+    </w:p>
+    <w:p>
+      <w:pPr>
+        <w:rPr>
+          <w:rFonts w:ascii="Palemonas" w:hAnsi="Palemonas"/>
+          <w:sz w:val="28"/>
+          <w:szCs w:val="28"/>
+        </w:rPr>
+      </w:pPr>
+    </w:p>
+    <w:p>
+      <w:pPr>
+        <w:rPr>
+          <w:rFonts w:ascii="Palemonas" w:hAnsi="Palemonas"/>
+          <w:sz w:val="28"/>
+          <w:szCs w:val="28"/>
+        </w:rPr>
+      </w:pPr>
+      <w:r>
+        <w:rPr>
+          <w:rFonts w:ascii="Palemonas" w:hAnsi="Palemonas"/>
+          <w:sz w:val="28"/>
+          <w:szCs w:val="28"/>
+        </w:rPr>
+        <w:t>Veiklos:</w:t>
+      </w:r>
+    </w:p>
+    <w:p>
+      <w:pPr>
+        <w:rPr>
+          <w:rFonts w:ascii="Palemonas" w:hAnsi="Palemonas"/>
+          <w:sz w:val="28"/>
+          <w:szCs w:val="28"/>
+        </w:rPr>
+      </w:pPr>
+    </w:p>
+    <w:p>
+      <w:pPr>
+        <w:rPr>
+          <w:rFonts w:ascii="Palemonas" w:hAnsi="Palemonas"/>
+          <w:sz w:val="28"/>
+          <w:szCs w:val="28"/>
+        </w:rPr>
+      </w:pPr>
+      <w:r>
+        <w:rPr>
+          <w:rFonts w:ascii="Palemonas" w:hAnsi="Palemonas"/>
+          <w:sz w:val="28"/>
+          <w:szCs w:val="28"/>
+        </w:rPr>
+        <w:t>Įvesti duomenis apie save</w:t>
+      </w:r>
+      <w:r>
+        <w:rPr>
+          <w:rFonts w:ascii="Palemonas" w:hAnsi="Palemonas"/>
+          <w:sz w:val="28"/>
+          <w:szCs w:val="28"/>
+        </w:rPr>
+        <w:t>.</w:t>
+      </w:r>
+    </w:p>
+    <w:p>
+      <w:pPr>
+        <w:rPr>
+          <w:rFonts w:ascii="Palemonas" w:hAnsi="Palemonas"/>
+          <w:sz w:val="28"/>
+          <w:szCs w:val="28"/>
+        </w:rPr>
+      </w:pPr>
+      <w:r>
+        <w:rPr>
+          <w:rFonts w:ascii="Palemonas" w:hAnsi="Palemonas"/>
+          <w:sz w:val="28"/>
+          <w:szCs w:val="28"/>
+        </w:rPr>
+        <w:t>Įvesti duomenis apie kelionę</w:t>
+      </w:r>
+      <w:r>
+        <w:rPr>
+          <w:rFonts w:ascii="Palemonas" w:hAnsi="Palemonas"/>
+          <w:sz w:val="28"/>
+          <w:szCs w:val="28"/>
+        </w:rPr>
+        <w:t>.</w:t>
+      </w:r>
+    </w:p>
+    <w:p>
+      <w:pPr>
+        <w:rPr>
+          <w:rFonts w:ascii="Palemonas" w:hAnsi="Palemonas"/>
+          <w:sz w:val="28"/>
+          <w:szCs w:val="28"/>
+        </w:rPr>
+      </w:pPr>
+      <w:r>
+        <w:rPr>
+          <w:rFonts w:ascii="Palemonas" w:hAnsi="Palemonas"/>
+          <w:sz w:val="28"/>
+          <w:szCs w:val="28"/>
+        </w:rPr>
+        <w:t>pasirinkti mokėjimo būdą</w:t>
+      </w:r>
+      <w:r>
+        <w:rPr>
+          <w:rFonts w:ascii="Palemonas" w:hAnsi="Palemonas"/>
+          <w:sz w:val="28"/>
+          <w:szCs w:val="28"/>
+        </w:rPr>
+        <w:t>.</w:t>
+      </w:r>
+    </w:p>
+    <w:p>
+      <w:pPr>
+        <w:rPr>
+          <w:rFonts w:ascii="Palemonas" w:hAnsi="Palemonas"/>
+          <w:sz w:val="28"/>
+          <w:szCs w:val="28"/>
+        </w:rPr>
+      </w:pPr>
+      <w:r>
+        <w:rPr>
+          <w:rFonts w:ascii="Palemonas" w:hAnsi="Palemonas"/>
+          <w:sz w:val="28"/>
+          <w:szCs w:val="28"/>
+        </w:rPr>
+        <w:t>sumokėti už bilietus.</w:t>
+      </w:r>
+    </w:p>
+    <w:p>
+      <w:pPr>
+        <w:rPr>
+          <w:rFonts w:ascii="Palemonas" w:hAnsi="Palemonas"/>
+          <w:sz w:val="28"/>
+          <w:szCs w:val="28"/>
+        </w:rPr>
+      </w:pPr>
+    </w:p>
+    <w:p>
+      <w:pPr>
+        <w:rPr>
+          <w:rFonts w:ascii="Palemonas" w:hAnsi="Palemonas"/>
+          <w:sz w:val="28"/>
+          <w:szCs w:val="28"/>
+        </w:rPr>
+      </w:pPr>
+      <w:r>
+        <w:rPr>
+          <w:rFonts w:ascii="Palemonas" w:hAnsi="Palemonas"/>
+          <w:sz w:val="28"/>
+          <w:szCs w:val="28"/>
+        </w:rPr>
+        <w:t>Veiklų aplinka:</w:t>
+      </w:r>
+    </w:p>
+    <w:p>
+      <w:pPr>
+        <w:rPr>
+          <w:rFonts w:ascii="Palemonas" w:hAnsi="Palemonas"/>
+          <w:sz w:val="28"/>
+          <w:szCs w:val="28"/>
+        </w:rPr>
+      </w:pPr>
+    </w:p>
+    <w:p>
+      <w:pPr>
+        <w:rPr>
+          <w:rFonts w:ascii="Palemonas" w:hAnsi="Palemonas"/>
+          <w:sz w:val="28"/>
+          <w:szCs w:val="28"/>
+        </w:rPr>
+      </w:pPr>
+      <w:r>
+        <w:rPr>
+          <w:rFonts w:ascii="Palemonas" w:hAnsi="Palemonas"/>
+          <w:sz w:val="28"/>
+          <w:szCs w:val="28"/>
+        </w:rPr>
+        <w:t>Lauke ir viduje</w:t>
+      </w:r>
+    </w:p>
+    <w:p>
+      <w:pPr>
+        <w:rPr>
+          <w:rFonts w:ascii="Palemonas" w:hAnsi="Palemonas"/>
+          <w:sz w:val="28"/>
+          <w:szCs w:val="28"/>
+        </w:rPr>
+      </w:pPr>
+      <w:r>
+        <w:rPr>
+          <w:rFonts w:ascii="Palemonas" w:hAnsi="Palemonas"/>
+          <w:sz w:val="28"/>
+          <w:szCs w:val="28"/>
+        </w:rPr>
+        <w:t>Smarkiai apšviestoje vietoje ir tamsoje</w:t>
+      </w:r>
+    </w:p>
+    <w:p>
+      <w:pPr>
+        <w:rPr>
+          <w:rFonts w:ascii="Palemonas" w:hAnsi="Palemonas"/>
+          <w:sz w:val="28"/>
+          <w:szCs w:val="28"/>
+        </w:rPr>
+      </w:pPr>
+      <w:r>
+        <w:rPr>
+          <w:rFonts w:ascii="Palemonas" w:hAnsi="Palemonas"/>
+          <w:sz w:val="28"/>
+          <w:szCs w:val="28"/>
+        </w:rPr>
+        <w:t>Mėnulio paviršiuje nesant gravitacijai</w:t>
+      </w:r>
+    </w:p>
+    <w:p>
+      <w:pPr>
+        <w:rPr>
+          <w:rFonts w:ascii="Palemonas" w:hAnsi="Palemonas"/>
+          <w:sz w:val="28"/>
+          <w:szCs w:val="28"/>
+        </w:rPr>
+      </w:pPr>
+      <w:r>
+        <w:rPr>
+          <w:rFonts w:ascii="Palemonas" w:hAnsi="Palemonas"/>
+          <w:sz w:val="28"/>
+          <w:szCs w:val="28"/>
+        </w:rPr>
+        <w:t>Šaltyje ir karštyje</w:t>
+      </w:r>
+    </w:p>
+    <w:p>
+      <w:pPr>
+        <w:rPr>
+          <w:rFonts w:ascii="Palemonas" w:hAnsi="Palemonas"/>
+          <w:sz w:val="28"/>
+          <w:szCs w:val="28"/>
+        </w:rPr>
+      </w:pPr>
+      <w:r>
+        <w:rPr>
+          <w:rFonts w:ascii="Palemonas" w:hAnsi="Palemonas"/>
+          <w:sz w:val="28"/>
+          <w:szCs w:val="28"/>
+        </w:rPr>
+        <w:t>Signalą blokuojančioje aplinkoje, pvz.: miške</w:t>
+      </w:r>
+    </w:p>
+    <w:p>
+      <w:pPr>
+        <w:rPr>
+          <w:rFonts w:ascii="Palemonas" w:hAnsi="Palemonas"/>
+          <w:sz w:val="28"/>
+          <w:szCs w:val="28"/>
+        </w:rPr>
+      </w:pPr>
+    </w:p>
+    <w:p>
+      <w:pPr>
+        <w:rPr>
+          <w:rFonts w:ascii="Palemonas" w:hAnsi="Palemonas"/>
+          <w:sz w:val="28"/>
+          <w:szCs w:val="28"/>
+        </w:rPr>
+      </w:pPr>
+      <w:r>
+        <w:rPr>
+          <w:rFonts w:ascii="Palemonas" w:hAnsi="Palemonas"/>
+          <w:sz w:val="28"/>
+          <w:szCs w:val="28"/>
+        </w:rPr>
+        <w:t>Technologijos:</w:t>
+      </w:r>
+    </w:p>
+    <w:p>
+      <w:pPr>
+        <w:rPr>
+          <w:rFonts w:ascii="Palemonas" w:hAnsi="Palemonas"/>
+          <w:sz w:val="28"/>
+          <w:szCs w:val="28"/>
+        </w:rPr>
+      </w:pPr>
+    </w:p>
+    <w:p>
+      <w:pPr>
+        <w:rPr>
+          <w:rFonts w:ascii="Palemonas" w:hAnsi="Palemonas"/>
+          <w:sz w:val="28"/>
+          <w:szCs w:val="28"/>
+        </w:rPr>
+      </w:pPr>
       <w:bookmarkStart w:id="0" w:name="_GoBack"/>
-      <w:bookmarkEnd w:id="0"/>
+      <w:r>
+        <w:rPr>
+          <w:rFonts w:ascii="Palemonas" w:hAnsi="Palemonas"/>
+          <w:sz w:val="28"/>
+          <w:szCs w:val="28"/>
+        </w:rPr>
+        <w:t>Internetas</w:t>
+      </w:r>
+    </w:p>
+    <w:bookmarkEnd w:id="0"/>
+    <w:p>
+      <w:pPr>
+        <w:rPr>
+          <w:rFonts w:ascii="Palemonas" w:hAnsi="Palemonas"/>
+          <w:sz w:val="28"/>
+          <w:szCs w:val="28"/>
+        </w:rPr>
+      </w:pPr>
+      <w:r>
+        <w:rPr>
+          <w:rFonts w:ascii="Palemonas" w:hAnsi="Palemonas"/>
+          <w:sz w:val="28"/>
+          <w:szCs w:val="28"/>
+        </w:rPr>
+        <w:t>Išmanusis telefonas</w:t>
+      </w:r>
+    </w:p>
+    <w:p>
+      <w:pPr>
+        <w:rPr>
+          <w:rFonts w:ascii="Palemonas" w:hAnsi="Palemonas"/>
+          <w:sz w:val="28"/>
+          <w:szCs w:val="28"/>
+        </w:rPr>
+      </w:pPr>
+      <w:r>
+        <w:rPr>
+          <w:rFonts w:ascii="Palemonas" w:hAnsi="Palemonas"/>
+          <w:sz w:val="28"/>
+          <w:szCs w:val="28"/>
+        </w:rPr>
+        <w:t>Kompiuteris</w:t>
+      </w:r>
+    </w:p>
+    <w:p>
+      <w:pPr>
+        <w:rPr>
+          <w:rFonts w:ascii="Palemonas" w:hAnsi="Palemonas"/>
+          <w:sz w:val="28"/>
+          <w:szCs w:val="28"/>
+        </w:rPr>
+      </w:pPr>
+      <w:r>
+        <w:rPr>
+          <w:rFonts w:ascii="Palemonas" w:hAnsi="Palemonas"/>
+          <w:sz w:val="28"/>
+          <w:szCs w:val="28"/>
+        </w:rPr>
+        <w:t>Planšetė</w:t>
+      </w:r>
+    </w:p>
+    <w:p>
+      <w:pPr>
+        <w:rPr>
+          <w:rFonts w:ascii="Palemonas" w:hAnsi="Palemonas"/>
+          <w:sz w:val="28"/>
+          <w:szCs w:val="28"/>
+        </w:rPr>
+      </w:pPr>
+      <w:r>
+        <w:rPr>
+          <w:rFonts w:ascii="Palemonas" w:hAnsi="Palemonas"/>
+          <w:sz w:val="28"/>
+          <w:szCs w:val="28"/>
+        </w:rPr>
+        <w:t>Balso atpažinimas</w:t>
+      </w:r>
+      <w:r>
+        <w:rPr>
+          <w:rFonts w:ascii="Palemonas" w:hAnsi="Palemonas"/>
+          <w:sz w:val="28"/>
+          <w:szCs w:val="28"/>
+        </w:rPr>
+        <w:br w:type="page"/>
+      </w:r>
+    </w:p>
+    <w:p>
+      <w:pPr>
+        <w:rPr>
+          <w:rFonts w:ascii="Palemonas" w:hAnsi="Palemonas"/>
+          <w:sz w:val="28"/>
+          <w:szCs w:val="28"/>
+          <w:lang w:val="en-US"/>
+        </w:rPr>
+      </w:pPr>
+    </w:p>
+    <w:p>
+      <w:pPr>
+        <w:rPr>
+          <w:rFonts w:ascii="Palemonas" w:hAnsi="Palemonas"/>
+          <w:sz w:val="28"/>
+          <w:szCs w:val="28"/>
+        </w:rPr>
+      </w:pPr>
+    </w:p>
+    <w:p>
+      <w:pPr>
+        <w:rPr>
+          <w:rFonts w:ascii="Palemonas" w:hAnsi="Palemonas"/>
+          <w:sz w:val="28"/>
+          <w:szCs w:val="28"/>
+        </w:rPr>
+      </w:pPr>
+      <w:r>
+        <w:rPr>
+          <w:rFonts w:ascii="Palemonas" w:hAnsi="Palemonas"/>
+          <w:sz w:val="28"/>
+          <w:szCs w:val="28"/>
+        </w:rPr>
+        <w:t>Pirmoji suinteresuotųjų grupė:</w:t>
+      </w:r>
+    </w:p>
+    <w:p>
+      <w:pPr>
+        <w:rPr>
+          <w:rFonts w:ascii="Palemonas" w:hAnsi="Palemonas"/>
+          <w:sz w:val="28"/>
+          <w:szCs w:val="28"/>
+        </w:rPr>
+      </w:pPr>
+    </w:p>
+    <w:p>
+      <w:pPr>
+        <w:rPr>
+          <w:rFonts w:ascii="Palemonas" w:hAnsi="Palemonas"/>
+          <w:sz w:val="28"/>
+          <w:szCs w:val="28"/>
+        </w:rPr>
+      </w:pPr>
+      <w:r>
+        <w:rPr>
+          <w:rFonts w:ascii="Palemonas" w:hAnsi="Palemonas"/>
+          <w:sz w:val="28"/>
+          <w:szCs w:val="28"/>
+        </w:rPr>
+        <w:t>Naudotojų scenarijai:</w:t>
+      </w:r>
+    </w:p>
+    <w:p>
+      <w:pPr>
+        <w:rPr>
+          <w:rFonts w:ascii="Palemonas" w:hAnsi="Palemonas"/>
+          <w:sz w:val="28"/>
+          <w:szCs w:val="28"/>
+        </w:rPr>
+      </w:pPr>
+      <w:r>
+        <w:rPr>
+          <w:rFonts w:ascii="Palemonas" w:hAnsi="Palemonas"/>
+          <w:sz w:val="28"/>
+          <w:szCs w:val="28"/>
+        </w:rPr>
+        <w:t>Problemos:</w:t>
+      </w:r>
+    </w:p>
+    <w:p>
+      <w:pPr>
+        <w:rPr>
+          <w:rFonts w:ascii="Palemonas" w:hAnsi="Palemonas"/>
+          <w:sz w:val="28"/>
+          <w:szCs w:val="28"/>
+        </w:rPr>
+      </w:pPr>
+      <w:r>
+        <w:rPr>
+          <w:rFonts w:ascii="Palemonas" w:hAnsi="Palemonas"/>
+          <w:sz w:val="28"/>
+          <w:szCs w:val="28"/>
+        </w:rPr>
+        <w:t>Tobulinimo galimybės:</w:t>
+      </w:r>
+    </w:p>
+    <w:p>
+      <w:pPr>
+        <w:rPr>
+          <w:rFonts w:ascii="Palemonas" w:hAnsi="Palemonas"/>
+          <w:sz w:val="28"/>
+          <w:szCs w:val="28"/>
+        </w:rPr>
+      </w:pPr>
+    </w:p>
+    <w:p>
+      <w:pPr>
+        <w:rPr>
+          <w:rFonts w:ascii="Palemonas" w:hAnsi="Palemonas"/>
+          <w:sz w:val="28"/>
+          <w:szCs w:val="28"/>
+        </w:rPr>
+      </w:pPr>
+      <w:r>
+        <w:rPr>
+          <w:rFonts w:ascii="Palemonas" w:hAnsi="Palemonas"/>
+          <w:sz w:val="28"/>
+          <w:szCs w:val="28"/>
+        </w:rPr>
+        <w:t>Antroji suinteresuotųjų grupė:</w:t>
+      </w:r>
+    </w:p>
+    <w:p>
+      <w:pPr>
+        <w:rPr>
+          <w:rFonts w:ascii="Palemonas" w:hAnsi="Palemonas"/>
+          <w:sz w:val="28"/>
+          <w:szCs w:val="28"/>
+        </w:rPr>
+      </w:pPr>
+    </w:p>
+    <w:p>
+      <w:pPr>
+        <w:rPr>
+          <w:rFonts w:ascii="Palemonas" w:hAnsi="Palemonas"/>
+          <w:sz w:val="28"/>
+          <w:szCs w:val="28"/>
+        </w:rPr>
+      </w:pPr>
+      <w:r>
+        <w:rPr>
+          <w:rFonts w:ascii="Palemonas" w:hAnsi="Palemonas"/>
+          <w:sz w:val="28"/>
+          <w:szCs w:val="28"/>
+        </w:rPr>
+        <w:t>Naudotojų scenarijai:</w:t>
+      </w:r>
+    </w:p>
+    <w:p>
+      <w:pPr>
+        <w:rPr>
+          <w:rFonts w:ascii="Palemonas" w:hAnsi="Palemonas"/>
+          <w:sz w:val="28"/>
+          <w:szCs w:val="28"/>
+        </w:rPr>
+      </w:pPr>
+      <w:r>
+        <w:rPr>
+          <w:rFonts w:ascii="Palemonas" w:hAnsi="Palemonas"/>
+          <w:sz w:val="28"/>
+          <w:szCs w:val="28"/>
+        </w:rPr>
+        <w:t>Problemos:</w:t>
+      </w:r>
+    </w:p>
+    <w:p>
+      <w:pPr>
+        <w:rPr>
+          <w:rFonts w:ascii="Palemonas" w:hAnsi="Palemonas"/>
+          <w:sz w:val="28"/>
+          <w:szCs w:val="28"/>
+        </w:rPr>
+      </w:pPr>
+      <w:r>
+        <w:rPr>
+          <w:rFonts w:ascii="Palemonas" w:hAnsi="Palemonas"/>
+          <w:sz w:val="28"/>
+          <w:szCs w:val="28"/>
+        </w:rPr>
+        <w:t>Tobulinimo galimybės:</w:t>
+      </w:r>
+    </w:p>
+    <w:p>
+      <w:pPr>
+        <w:rPr>
+          <w:rFonts w:ascii="Palemonas" w:hAnsi="Palemonas"/>
+          <w:sz w:val="28"/>
+          <w:szCs w:val="28"/>
+        </w:rPr>
+      </w:pPr>
+    </w:p>
+    <w:p>
+      <w:pPr>
+        <w:rPr>
+          <w:rFonts w:ascii="Palemonas" w:hAnsi="Palemonas"/>
+          <w:sz w:val="28"/>
+          <w:szCs w:val="28"/>
+        </w:rPr>
+      </w:pPr>
+      <w:r>
+        <w:rPr>
+          <w:rFonts w:ascii="Palemonas" w:hAnsi="Palemonas"/>
+          <w:sz w:val="28"/>
+          <w:szCs w:val="28"/>
+        </w:rPr>
+        <w:t>Trečioji suinteresuotųjų grupė:</w:t>
+      </w:r>
+    </w:p>
+    <w:p>
+      <w:pPr>
+        <w:rPr>
+          <w:rFonts w:ascii="Palemonas" w:hAnsi="Palemonas"/>
+          <w:sz w:val="28"/>
+          <w:szCs w:val="28"/>
+        </w:rPr>
+      </w:pPr>
+    </w:p>
+    <w:p>
+      <w:pPr>
+        <w:rPr>
+          <w:rFonts w:ascii="Palemonas" w:hAnsi="Palemonas"/>
+          <w:sz w:val="28"/>
+          <w:szCs w:val="28"/>
+        </w:rPr>
+      </w:pPr>
+      <w:r>
+        <w:rPr>
+          <w:rFonts w:ascii="Palemonas" w:hAnsi="Palemonas"/>
+          <w:sz w:val="28"/>
+          <w:szCs w:val="28"/>
+        </w:rPr>
+        <w:t>Naudotojų scenarijai:</w:t>
+      </w:r>
+    </w:p>
+    <w:p>
+      <w:pPr>
+        <w:rPr>
+          <w:rFonts w:ascii="Palemonas" w:hAnsi="Palemonas"/>
+          <w:sz w:val="28"/>
+          <w:szCs w:val="28"/>
+        </w:rPr>
+      </w:pPr>
+      <w:r>
+        <w:rPr>
+          <w:rFonts w:ascii="Palemonas" w:hAnsi="Palemonas"/>
+          <w:sz w:val="28"/>
+          <w:szCs w:val="28"/>
+        </w:rPr>
+        <w:t>Problemos:</w:t>
+      </w:r>
+    </w:p>
+    <w:p>
+      <w:pPr>
+        <w:rPr>
+          <w:rFonts w:ascii="Palemonas" w:hAnsi="Palemonas"/>
+          <w:sz w:val="28"/>
+          <w:szCs w:val="28"/>
+        </w:rPr>
+      </w:pPr>
+      <w:r>
+        <w:rPr>
+          <w:rFonts w:ascii="Palemonas" w:hAnsi="Palemonas"/>
+          <w:sz w:val="28"/>
+          <w:szCs w:val="28"/>
+        </w:rPr>
+        <w:t>Tobulinimo galimybės:</w:t>
+      </w:r>
+    </w:p>
+    <w:p>
+      <w:pPr>
+        <w:rPr>
+          <w:rFonts w:ascii="Palemonas" w:hAnsi="Palemonas"/>
+          <w:sz w:val="28"/>
+          <w:szCs w:val="28"/>
+        </w:rPr>
+      </w:pPr>
     </w:p>
     <w:sectPr>
       <w:pgSz w:w="11906" w:h="16838"/>
@@ -1657,7 +2343,7 @@
 </file>
 
 <file path=customXml/itemProps1.xml><?xml version="1.0" encoding="utf-8"?>
-<ds:datastoreItem xmlns:ds="http://schemas.openxmlformats.org/officeDocument/2006/customXml" ds:itemID="{2FC65219-CFC7-4474-9D8B-CF21E5774E3C}">
+<ds:datastoreItem xmlns:ds="http://schemas.openxmlformats.org/officeDocument/2006/customXml" ds:itemID="{F2EC1248-39BD-4F9B-AD79-EEE086A4F4C6}">
   <ds:schemaRefs>
     <ds:schemaRef ds:uri="http://schemas.openxmlformats.org/officeDocument/2006/bibliography"/>
   </ds:schemaRefs>

</xml_diff>